<commit_message>
detalles de graficos y filtros
</commit_message>
<xml_diff>
--- a/por hacer.docx
+++ b/por hacer.docx
@@ -4,8 +4,11 @@
   <w:body>
     <w:p>
       <w:r>
+        <w:rPr>
+          <w:noProof/>
+        </w:rPr>
         <w:drawing>
-          <wp:inline distT="0" distB="0" distL="0" distR="0" wp14:anchorId="77EFBD48" wp14:editId="07605EA0">
+          <wp:inline distT="0" distB="0" distL="0" distR="0" wp14:anchorId="77EFBD48" wp14:editId="3DDF10D2">
             <wp:extent cx="5943600" cy="3181350"/>
             <wp:effectExtent l="0" t="0" r="0" b="0"/>
             <wp:docPr id="1" name="Imagen 1"/>
@@ -20,7 +23,15 @@
                     <pic:cNvPicPr/>
                   </pic:nvPicPr>
                   <pic:blipFill>
-                    <a:blip r:embed="rId4"/>
+                    <a:blip r:embed="rId4">
+                      <a:duotone>
+                        <a:prstClr val="black"/>
+                        <a:schemeClr val="accent6">
+                          <a:tint val="45000"/>
+                          <a:satMod val="400000"/>
+                        </a:schemeClr>
+                      </a:duotone>
+                    </a:blip>
                     <a:stretch>
                       <a:fillRect/>
                     </a:stretch>
@@ -41,8 +52,11 @@
         </w:drawing>
       </w:r>
       <w:r>
+        <w:rPr>
+          <w:noProof/>
+        </w:rPr>
         <w:drawing>
-          <wp:inline distT="0" distB="0" distL="0" distR="0" wp14:anchorId="47229645" wp14:editId="70A92F03">
+          <wp:inline distT="0" distB="0" distL="0" distR="0" wp14:anchorId="47229645" wp14:editId="31950B5A">
             <wp:extent cx="5943600" cy="3317875"/>
             <wp:effectExtent l="0" t="0" r="0" b="0"/>
             <wp:docPr id="2" name="Imagen 2"/>
@@ -57,7 +71,15 @@
                     <pic:cNvPicPr/>
                   </pic:nvPicPr>
                   <pic:blipFill>
-                    <a:blip r:embed="rId5"/>
+                    <a:blip r:embed="rId5">
+                      <a:duotone>
+                        <a:prstClr val="black"/>
+                        <a:schemeClr val="accent6">
+                          <a:tint val="45000"/>
+                          <a:satMod val="400000"/>
+                        </a:schemeClr>
+                      </a:duotone>
+                    </a:blip>
                     <a:stretch>
                       <a:fillRect/>
                     </a:stretch>
@@ -78,9 +100,12 @@
         </w:drawing>
       </w:r>
       <w:r>
+        <w:rPr>
+          <w:noProof/>
+        </w:rPr>
         <w:lastRenderedPageBreak/>
         <w:drawing>
-          <wp:inline distT="0" distB="0" distL="0" distR="0" wp14:anchorId="410588B4" wp14:editId="36492C75">
+          <wp:inline distT="0" distB="0" distL="0" distR="0" wp14:anchorId="410588B4" wp14:editId="3EE4B188">
             <wp:extent cx="5943600" cy="4559935"/>
             <wp:effectExtent l="0" t="0" r="0" b="0"/>
             <wp:docPr id="3" name="Imagen 3"/>
@@ -95,7 +120,15 @@
                     <pic:cNvPicPr/>
                   </pic:nvPicPr>
                   <pic:blipFill>
-                    <a:blip r:embed="rId6"/>
+                    <a:blip r:embed="rId6">
+                      <a:duotone>
+                        <a:prstClr val="black"/>
+                        <a:schemeClr val="accent6">
+                          <a:tint val="45000"/>
+                          <a:satMod val="400000"/>
+                        </a:schemeClr>
+                      </a:duotone>
+                    </a:blip>
                     <a:stretch>
                       <a:fillRect/>
                     </a:stretch>
@@ -116,9 +149,12 @@
         </w:drawing>
       </w:r>
       <w:r>
+        <w:rPr>
+          <w:noProof/>
+        </w:rPr>
         <w:lastRenderedPageBreak/>
         <w:drawing>
-          <wp:inline distT="0" distB="0" distL="0" distR="0" wp14:anchorId="131FB590" wp14:editId="1B0B0BDD">
+          <wp:inline distT="0" distB="0" distL="0" distR="0" wp14:anchorId="131FB590" wp14:editId="0FA81971">
             <wp:extent cx="5943600" cy="4405630"/>
             <wp:effectExtent l="0" t="0" r="0" b="0"/>
             <wp:docPr id="4" name="Imagen 4"/>
@@ -133,7 +169,15 @@
                     <pic:cNvPicPr/>
                   </pic:nvPicPr>
                   <pic:blipFill>
-                    <a:blip r:embed="rId7"/>
+                    <a:blip r:embed="rId7">
+                      <a:duotone>
+                        <a:prstClr val="black"/>
+                        <a:schemeClr val="accent6">
+                          <a:tint val="45000"/>
+                          <a:satMod val="400000"/>
+                        </a:schemeClr>
+                      </a:duotone>
+                    </a:blip>
                     <a:stretch>
                       <a:fillRect/>
                     </a:stretch>
@@ -154,8 +198,11 @@
         </w:drawing>
       </w:r>
       <w:r>
+        <w:rPr>
+          <w:noProof/>
+        </w:rPr>
         <w:drawing>
-          <wp:inline distT="0" distB="0" distL="0" distR="0" wp14:anchorId="7868C3A1" wp14:editId="760CBD75">
+          <wp:inline distT="0" distB="0" distL="0" distR="0" wp14:anchorId="7868C3A1" wp14:editId="1B8B6D03">
             <wp:extent cx="5943600" cy="2992755"/>
             <wp:effectExtent l="0" t="0" r="0" b="0"/>
             <wp:docPr id="5" name="Imagen 5"/>
@@ -170,7 +217,15 @@
                     <pic:cNvPicPr/>
                   </pic:nvPicPr>
                   <pic:blipFill>
-                    <a:blip r:embed="rId8"/>
+                    <a:blip r:embed="rId8">
+                      <a:duotone>
+                        <a:prstClr val="black"/>
+                        <a:schemeClr val="accent6">
+                          <a:tint val="45000"/>
+                          <a:satMod val="400000"/>
+                        </a:schemeClr>
+                      </a:duotone>
+                    </a:blip>
                     <a:stretch>
                       <a:fillRect/>
                     </a:stretch>
@@ -191,9 +246,12 @@
         </w:drawing>
       </w:r>
       <w:r>
+        <w:rPr>
+          <w:noProof/>
+        </w:rPr>
         <w:lastRenderedPageBreak/>
         <w:drawing>
-          <wp:inline distT="0" distB="0" distL="0" distR="0" wp14:anchorId="45F94B8D" wp14:editId="1093B7E3">
+          <wp:inline distT="0" distB="0" distL="0" distR="0" wp14:anchorId="45F94B8D" wp14:editId="4EE1CF26">
             <wp:extent cx="5943600" cy="3521710"/>
             <wp:effectExtent l="0" t="0" r="0" b="2540"/>
             <wp:docPr id="6" name="Imagen 6"/>
@@ -208,7 +266,15 @@
                     <pic:cNvPicPr/>
                   </pic:nvPicPr>
                   <pic:blipFill>
-                    <a:blip r:embed="rId9"/>
+                    <a:blip r:embed="rId9">
+                      <a:duotone>
+                        <a:prstClr val="black"/>
+                        <a:schemeClr val="accent6">
+                          <a:tint val="45000"/>
+                          <a:satMod val="400000"/>
+                        </a:schemeClr>
+                      </a:duotone>
+                    </a:blip>
                     <a:stretch>
                       <a:fillRect/>
                     </a:stretch>
@@ -229,6 +295,9 @@
         </w:drawing>
       </w:r>
       <w:r>
+        <w:rPr>
+          <w:noProof/>
+        </w:rPr>
         <w:drawing>
           <wp:inline distT="0" distB="0" distL="0" distR="0" wp14:anchorId="55903771" wp14:editId="14C984FE">
             <wp:extent cx="5943600" cy="3047365"/>
@@ -266,6 +335,9 @@
         </w:drawing>
       </w:r>
       <w:r>
+        <w:rPr>
+          <w:noProof/>
+        </w:rPr>
         <w:lastRenderedPageBreak/>
         <w:drawing>
           <wp:inline distT="0" distB="0" distL="0" distR="0" wp14:anchorId="3B936F89" wp14:editId="4CD21F5D">
@@ -304,6 +376,9 @@
         </w:drawing>
       </w:r>
       <w:r>
+        <w:rPr>
+          <w:noProof/>
+        </w:rPr>
         <w:drawing>
           <wp:inline distT="0" distB="0" distL="0" distR="0" wp14:anchorId="6721FA60" wp14:editId="5AE86C32">
             <wp:extent cx="5943600" cy="2308860"/>
@@ -341,6 +416,9 @@
         </w:drawing>
       </w:r>
       <w:r>
+        <w:rPr>
+          <w:noProof/>
+        </w:rPr>
         <w:lastRenderedPageBreak/>
         <w:drawing>
           <wp:inline distT="0" distB="0" distL="0" distR="0" wp14:anchorId="0446E234" wp14:editId="2E609C44">

</xml_diff>